<commit_message>
Updated Lesson 7.8, 7.9 and other formatting
</commit_message>
<xml_diff>
--- a/units/7/lessons/8/resources/petascale-lesson-7.8-instructorGuide.docx
+++ b/units/7/lessons/8/resources/petascale-lesson-7.8-instructorGuide.docx
@@ -6,18 +6,414 @@
       <w:pPr>
         <w:rPr>
           <w:rFonts w:ascii="Times New Roman" w:cs="Times New Roman" w:eastAsia="Times New Roman" w:hAnsi="Times New Roman"/>
-          <w:sz w:val="24"/>
-          <w:szCs w:val="24"/>
-        </w:rPr>
-      </w:pPr>
-      <w:r>
-        <w:rPr>
-          <w:rFonts w:ascii="Times New Roman" w:cs="Times New Roman" w:eastAsia="Times New Roman" w:hAnsi="Times New Roman"/>
-          <w:sz w:val="24"/>
-          <w:szCs w:val="24"/>
-          <w:rtl w:val="0"/>
-        </w:rPr>
-        <w:t xml:space="preserve">Module :</w:t>
+          <w:sz w:val="48"/>
+          <w:szCs w:val="48"/>
+        </w:rPr>
+      </w:pPr>
+      <w:r>
+        <w:rPr>
+          <w:rFonts w:ascii="Times New Roman" w:cs="Times New Roman" w:eastAsia="Times New Roman" w:hAnsi="Times New Roman"/>
+          <w:sz w:val="48"/>
+          <w:szCs w:val="48"/>
+          <w:rtl w:val="0"/>
+        </w:rPr>
+        <w:t xml:space="preserve">Instructor Guide</w:t>
+      </w:r>
+    </w:p>
+    <w:p>
+      <w:pPr>
+        <w:rPr>
+          <w:rFonts w:ascii="Times New Roman" w:cs="Times New Roman" w:eastAsia="Times New Roman" w:hAnsi="Times New Roman"/>
+          <w:sz w:val="24"/>
+          <w:szCs w:val="24"/>
+        </w:rPr>
+      </w:pPr>
+      <w:r>
+        <w:rPr>
+          <w:rtl w:val="0"/>
+        </w:rPr>
+      </w:r>
+    </w:p>
+    <w:p>
+      <w:pPr>
+        <w:rPr>
+          <w:rFonts w:ascii="Times New Roman" w:cs="Times New Roman" w:eastAsia="Times New Roman" w:hAnsi="Times New Roman"/>
+          <w:sz w:val="24"/>
+          <w:szCs w:val="24"/>
+        </w:rPr>
+      </w:pPr>
+      <w:r>
+        <w:rPr>
+          <w:rFonts w:ascii="Times New Roman" w:cs="Times New Roman" w:eastAsia="Times New Roman" w:hAnsi="Times New Roman"/>
+          <w:sz w:val="24"/>
+          <w:szCs w:val="24"/>
+          <w:rtl w:val="0"/>
+        </w:rPr>
+        <w:t xml:space="preserve">Lesson:</w:t>
+      </w:r>
+    </w:p>
+    <w:p>
+      <w:pPr>
+        <w:rPr>
+          <w:rFonts w:ascii="Times New Roman" w:cs="Times New Roman" w:eastAsia="Times New Roman" w:hAnsi="Times New Roman"/>
+          <w:sz w:val="24"/>
+          <w:szCs w:val="24"/>
+        </w:rPr>
+      </w:pPr>
+      <w:r>
+        <w:rPr>
+          <w:rtl w:val="0"/>
+        </w:rPr>
+      </w:r>
+    </w:p>
+    <w:p>
+      <w:pPr>
+        <w:numPr>
+          <w:ilvl w:val="0"/>
+          <w:numId w:val="2"/>
+        </w:numPr>
+        <w:ind w:left="720" w:hanging="360"/>
+        <w:rPr>
+          <w:rFonts w:ascii="Times New Roman" w:cs="Times New Roman" w:eastAsia="Times New Roman" w:hAnsi="Times New Roman"/>
+          <w:sz w:val="24"/>
+          <w:szCs w:val="24"/>
+        </w:rPr>
+      </w:pPr>
+      <w:r>
+        <w:rPr>
+          <w:rFonts w:ascii="Times New Roman" w:cs="Times New Roman" w:eastAsia="Times New Roman" w:hAnsi="Times New Roman"/>
+          <w:sz w:val="24"/>
+          <w:szCs w:val="24"/>
+          <w:rtl w:val="0"/>
+        </w:rPr>
+        <w:t xml:space="preserve">(ppt) Slides Contain:</w:t>
+      </w:r>
+    </w:p>
+    <w:p>
+      <w:pPr>
+        <w:numPr>
+          <w:ilvl w:val="1"/>
+          <w:numId w:val="2"/>
+        </w:numPr>
+        <w:ind w:left="1440" w:hanging="360"/>
+        <w:rPr>
+          <w:rFonts w:ascii="Times New Roman" w:cs="Times New Roman" w:eastAsia="Times New Roman" w:hAnsi="Times New Roman"/>
+          <w:sz w:val="24"/>
+          <w:szCs w:val="24"/>
+        </w:rPr>
+      </w:pPr>
+      <w:r>
+        <w:rPr>
+          <w:rFonts w:ascii="Times New Roman" w:cs="Times New Roman" w:eastAsia="Times New Roman" w:hAnsi="Times New Roman"/>
+          <w:sz w:val="24"/>
+          <w:szCs w:val="24"/>
+          <w:rtl w:val="0"/>
+        </w:rPr>
+        <w:t xml:space="preserve">Learning Objectives</w:t>
+      </w:r>
+    </w:p>
+    <w:p>
+      <w:pPr>
+        <w:numPr>
+          <w:ilvl w:val="1"/>
+          <w:numId w:val="2"/>
+        </w:numPr>
+        <w:ind w:left="1440" w:hanging="360"/>
+        <w:rPr>
+          <w:rFonts w:ascii="Times New Roman" w:cs="Times New Roman" w:eastAsia="Times New Roman" w:hAnsi="Times New Roman"/>
+          <w:sz w:val="24"/>
+          <w:szCs w:val="24"/>
+        </w:rPr>
+      </w:pPr>
+      <w:r>
+        <w:rPr>
+          <w:rFonts w:ascii="Times New Roman" w:cs="Times New Roman" w:eastAsia="Times New Roman" w:hAnsi="Times New Roman"/>
+          <w:sz w:val="24"/>
+          <w:szCs w:val="24"/>
+          <w:rtl w:val="0"/>
+        </w:rPr>
+        <w:t xml:space="preserve">Explanation of the problem Sequential</w:t>
+      </w:r>
+    </w:p>
+    <w:p>
+      <w:pPr>
+        <w:numPr>
+          <w:ilvl w:val="1"/>
+          <w:numId w:val="2"/>
+        </w:numPr>
+        <w:ind w:left="1440" w:hanging="360"/>
+        <w:rPr>
+          <w:rFonts w:ascii="Times New Roman" w:cs="Times New Roman" w:eastAsia="Times New Roman" w:hAnsi="Times New Roman"/>
+          <w:sz w:val="24"/>
+          <w:szCs w:val="24"/>
+        </w:rPr>
+      </w:pPr>
+      <w:r>
+        <w:rPr>
+          <w:rFonts w:ascii="Times New Roman" w:cs="Times New Roman" w:eastAsia="Times New Roman" w:hAnsi="Times New Roman"/>
+          <w:sz w:val="24"/>
+          <w:szCs w:val="24"/>
+          <w:rtl w:val="0"/>
+        </w:rPr>
+        <w:t xml:space="preserve">Explanation of how to parallelize the problem</w:t>
+      </w:r>
+    </w:p>
+    <w:p>
+      <w:pPr>
+        <w:numPr>
+          <w:ilvl w:val="0"/>
+          <w:numId w:val="2"/>
+        </w:numPr>
+        <w:ind w:left="720" w:hanging="360"/>
+        <w:rPr>
+          <w:rFonts w:ascii="Times New Roman" w:cs="Times New Roman" w:eastAsia="Times New Roman" w:hAnsi="Times New Roman"/>
+          <w:sz w:val="24"/>
+          <w:szCs w:val="24"/>
+        </w:rPr>
+      </w:pPr>
+      <w:r>
+        <w:rPr>
+          <w:rFonts w:ascii="Times New Roman" w:cs="Times New Roman" w:eastAsia="Times New Roman" w:hAnsi="Times New Roman"/>
+          <w:sz w:val="24"/>
+          <w:szCs w:val="24"/>
+          <w:rtl w:val="0"/>
+        </w:rPr>
+        <w:t xml:space="preserve">Code is written in C</w:t>
+      </w:r>
+    </w:p>
+    <w:p>
+      <w:pPr>
+        <w:numPr>
+          <w:ilvl w:val="1"/>
+          <w:numId w:val="2"/>
+        </w:numPr>
+        <w:ind w:left="1440" w:hanging="360"/>
+        <w:rPr>
+          <w:rFonts w:ascii="Times New Roman" w:cs="Times New Roman" w:eastAsia="Times New Roman" w:hAnsi="Times New Roman"/>
+          <w:sz w:val="24"/>
+          <w:szCs w:val="24"/>
+        </w:rPr>
+      </w:pPr>
+      <w:r>
+        <w:rPr>
+          <w:rFonts w:ascii="Times New Roman" w:cs="Times New Roman" w:eastAsia="Times New Roman" w:hAnsi="Times New Roman"/>
+          <w:sz w:val="24"/>
+          <w:szCs w:val="24"/>
+          <w:rtl w:val="0"/>
+        </w:rPr>
+        <w:t xml:space="preserve">How to compile and run the code is explained directly on the slides with the command line compiler instruction</w:t>
+      </w:r>
+    </w:p>
+    <w:p>
+      <w:pPr>
+        <w:numPr>
+          <w:ilvl w:val="1"/>
+          <w:numId w:val="2"/>
+        </w:numPr>
+        <w:ind w:left="1440" w:hanging="360"/>
+        <w:rPr>
+          <w:rFonts w:ascii="Times New Roman" w:cs="Times New Roman" w:eastAsia="Times New Roman" w:hAnsi="Times New Roman"/>
+          <w:sz w:val="24"/>
+          <w:szCs w:val="24"/>
+        </w:rPr>
+      </w:pPr>
+      <w:r>
+        <w:rPr>
+          <w:rFonts w:ascii="Times New Roman" w:cs="Times New Roman" w:eastAsia="Times New Roman" w:hAnsi="Times New Roman"/>
+          <w:sz w:val="24"/>
+          <w:szCs w:val="24"/>
+          <w:rtl w:val="0"/>
+        </w:rPr>
+        <w:t xml:space="preserve">The environment used :CPU type, GPU type, OS , Compiler version (gcc, CUDA, MPI, OpenMP)</w:t>
+      </w:r>
+    </w:p>
+    <w:p>
+      <w:pPr>
+        <w:numPr>
+          <w:ilvl w:val="0"/>
+          <w:numId w:val="2"/>
+        </w:numPr>
+        <w:ind w:left="720" w:hanging="360"/>
+        <w:rPr>
+          <w:rFonts w:ascii="Times New Roman" w:cs="Times New Roman" w:eastAsia="Times New Roman" w:hAnsi="Times New Roman"/>
+          <w:sz w:val="24"/>
+          <w:szCs w:val="24"/>
+        </w:rPr>
+      </w:pPr>
+      <w:r>
+        <w:rPr>
+          <w:rFonts w:ascii="Times New Roman" w:cs="Times New Roman" w:eastAsia="Times New Roman" w:hAnsi="Times New Roman"/>
+          <w:sz w:val="24"/>
+          <w:szCs w:val="24"/>
+          <w:rtl w:val="0"/>
+        </w:rPr>
+        <w:t xml:space="preserve">(mp4) Video Lecture:</w:t>
+      </w:r>
+    </w:p>
+    <w:p>
+      <w:pPr>
+        <w:numPr>
+          <w:ilvl w:val="1"/>
+          <w:numId w:val="2"/>
+        </w:numPr>
+        <w:ind w:left="1440" w:hanging="360"/>
+        <w:rPr>
+          <w:rFonts w:ascii="Times New Roman" w:cs="Times New Roman" w:eastAsia="Times New Roman" w:hAnsi="Times New Roman"/>
+          <w:sz w:val="24"/>
+          <w:szCs w:val="24"/>
+        </w:rPr>
+      </w:pPr>
+      <w:r>
+        <w:rPr>
+          <w:rFonts w:ascii="Times New Roman" w:cs="Times New Roman" w:eastAsia="Times New Roman" w:hAnsi="Times New Roman"/>
+          <w:sz w:val="24"/>
+          <w:szCs w:val="24"/>
+          <w:rtl w:val="0"/>
+        </w:rPr>
+        <w:t xml:space="preserve">Narration of the slides</w:t>
+      </w:r>
+    </w:p>
+    <w:p>
+      <w:pPr>
+        <w:numPr>
+          <w:ilvl w:val="0"/>
+          <w:numId w:val="2"/>
+        </w:numPr>
+        <w:ind w:left="720" w:hanging="360"/>
+        <w:rPr>
+          <w:rFonts w:ascii="Times New Roman" w:cs="Times New Roman" w:eastAsia="Times New Roman" w:hAnsi="Times New Roman"/>
+          <w:sz w:val="24"/>
+          <w:szCs w:val="24"/>
+        </w:rPr>
+      </w:pPr>
+      <w:r>
+        <w:rPr>
+          <w:rFonts w:ascii="Times New Roman" w:cs="Times New Roman" w:eastAsia="Times New Roman" w:hAnsi="Times New Roman"/>
+          <w:sz w:val="24"/>
+          <w:szCs w:val="24"/>
+          <w:rtl w:val="0"/>
+        </w:rPr>
+        <w:t xml:space="preserve">Code:</w:t>
+      </w:r>
+    </w:p>
+    <w:p>
+      <w:pPr>
+        <w:numPr>
+          <w:ilvl w:val="1"/>
+          <w:numId w:val="2"/>
+        </w:numPr>
+        <w:ind w:left="1440" w:hanging="360"/>
+        <w:rPr>
+          <w:rFonts w:ascii="Times New Roman" w:cs="Times New Roman" w:eastAsia="Times New Roman" w:hAnsi="Times New Roman"/>
+          <w:sz w:val="24"/>
+          <w:szCs w:val="24"/>
+        </w:rPr>
+      </w:pPr>
+      <w:r>
+        <w:rPr>
+          <w:rFonts w:ascii="Times New Roman" w:cs="Times New Roman" w:eastAsia="Times New Roman" w:hAnsi="Times New Roman"/>
+          <w:sz w:val="24"/>
+          <w:szCs w:val="24"/>
+          <w:rtl w:val="0"/>
+        </w:rPr>
+        <w:t xml:space="preserve">Implementation of the example explained in the slides</w:t>
+      </w:r>
+    </w:p>
+    <w:p>
+      <w:pPr>
+        <w:rPr>
+          <w:rFonts w:ascii="Times New Roman" w:cs="Times New Roman" w:eastAsia="Times New Roman" w:hAnsi="Times New Roman"/>
+          <w:sz w:val="24"/>
+          <w:szCs w:val="24"/>
+        </w:rPr>
+      </w:pPr>
+      <w:r>
+        <w:rPr>
+          <w:rtl w:val="0"/>
+        </w:rPr>
+      </w:r>
+    </w:p>
+    <w:p>
+      <w:pPr>
+        <w:rPr>
+          <w:rFonts w:ascii="Times New Roman" w:cs="Times New Roman" w:eastAsia="Times New Roman" w:hAnsi="Times New Roman"/>
+          <w:sz w:val="24"/>
+          <w:szCs w:val="24"/>
+        </w:rPr>
+      </w:pPr>
+      <w:r>
+        <w:pict>
+          <v:rect style="width:0.0pt;height:1.5pt" o:hr="t" o:hrstd="t" o:hralign="center" fillcolor="#A0A0A0" stroked="f"/>
+        </w:pict>
+      </w:r>
+      <w:r>
+        <w:rPr>
+          <w:rtl w:val="0"/>
+        </w:rPr>
+      </w:r>
+    </w:p>
+    <w:p>
+      <w:pPr>
+        <w:rPr>
+          <w:rFonts w:ascii="Times New Roman" w:cs="Times New Roman" w:eastAsia="Times New Roman" w:hAnsi="Times New Roman"/>
+          <w:sz w:val="24"/>
+          <w:szCs w:val="24"/>
+        </w:rPr>
+      </w:pPr>
+      <w:r>
+        <w:rPr>
+          <w:rtl w:val="0"/>
+        </w:rPr>
+      </w:r>
+    </w:p>
+    <w:p>
+      <w:pPr>
+        <w:rPr>
+          <w:rFonts w:ascii="Times New Roman" w:cs="Times New Roman" w:eastAsia="Times New Roman" w:hAnsi="Times New Roman"/>
+          <w:sz w:val="48"/>
+          <w:szCs w:val="48"/>
+        </w:rPr>
+      </w:pPr>
+      <w:r>
+        <w:rPr>
+          <w:rFonts w:ascii="Times New Roman" w:cs="Times New Roman" w:eastAsia="Times New Roman" w:hAnsi="Times New Roman"/>
+          <w:sz w:val="48"/>
+          <w:szCs w:val="48"/>
+          <w:rtl w:val="0"/>
+        </w:rPr>
+        <w:t xml:space="preserve">Common Pitfalls for Students and Instructors</w:t>
+      </w:r>
+    </w:p>
+    <w:p>
+      <w:pPr>
+        <w:rPr>
+          <w:rFonts w:ascii="Times New Roman" w:cs="Times New Roman" w:eastAsia="Times New Roman" w:hAnsi="Times New Roman"/>
+          <w:sz w:val="24"/>
+          <w:szCs w:val="24"/>
+        </w:rPr>
+      </w:pPr>
+      <w:r>
+        <w:rPr>
+          <w:rtl w:val="0"/>
+        </w:rPr>
+      </w:r>
+    </w:p>
+    <w:p>
+      <w:pPr>
+        <w:rPr>
+          <w:rFonts w:ascii="Times New Roman" w:cs="Times New Roman" w:eastAsia="Times New Roman" w:hAnsi="Times New Roman"/>
+          <w:sz w:val="24"/>
+          <w:szCs w:val="24"/>
+        </w:rPr>
+      </w:pPr>
+      <w:r>
+        <w:rPr>
+          <w:rFonts w:ascii="Times New Roman" w:cs="Times New Roman" w:eastAsia="Times New Roman" w:hAnsi="Times New Roman"/>
+          <w:sz w:val="24"/>
+          <w:szCs w:val="24"/>
+          <w:rtl w:val="0"/>
+        </w:rPr>
+        <w:t xml:space="preserve">Students:</w:t>
       </w:r>
     </w:p>
     <w:p>
@@ -45,85 +441,32 @@
           <w:rFonts w:ascii="Times New Roman" w:cs="Times New Roman" w:eastAsia="Times New Roman" w:hAnsi="Times New Roman"/>
           <w:sz w:val="24"/>
           <w:szCs w:val="24"/>
-        </w:rPr>
-      </w:pPr>
-      <w:r>
-        <w:rPr>
-          <w:rFonts w:ascii="Times New Roman" w:cs="Times New Roman" w:eastAsia="Times New Roman" w:hAnsi="Times New Roman"/>
-          <w:sz w:val="24"/>
-          <w:szCs w:val="24"/>
-          <w:rtl w:val="0"/>
-        </w:rPr>
-        <w:t xml:space="preserve">(ppt) Slides Contain:</w:t>
-      </w:r>
-    </w:p>
-    <w:p>
-      <w:pPr>
-        <w:numPr>
-          <w:ilvl w:val="1"/>
-          <w:numId w:val="1"/>
-        </w:numPr>
-        <w:ind w:left="1440" w:hanging="360"/>
-        <w:rPr>
-          <w:rFonts w:ascii="Times New Roman" w:cs="Times New Roman" w:eastAsia="Times New Roman" w:hAnsi="Times New Roman"/>
-          <w:sz w:val="24"/>
-          <w:szCs w:val="24"/>
-        </w:rPr>
-      </w:pPr>
-      <w:r>
-        <w:rPr>
-          <w:rFonts w:ascii="Times New Roman" w:cs="Times New Roman" w:eastAsia="Times New Roman" w:hAnsi="Times New Roman"/>
-          <w:sz w:val="24"/>
-          <w:szCs w:val="24"/>
-          <w:rtl w:val="0"/>
-        </w:rPr>
-        <w:t xml:space="preserve">Learning Objectives</w:t>
-      </w:r>
-    </w:p>
-    <w:p>
-      <w:pPr>
-        <w:numPr>
-          <w:ilvl w:val="1"/>
-          <w:numId w:val="1"/>
-        </w:numPr>
-        <w:ind w:left="1440" w:hanging="360"/>
-        <w:rPr>
-          <w:rFonts w:ascii="Times New Roman" w:cs="Times New Roman" w:eastAsia="Times New Roman" w:hAnsi="Times New Roman"/>
-          <w:sz w:val="24"/>
-          <w:szCs w:val="24"/>
-        </w:rPr>
-      </w:pPr>
-      <w:r>
-        <w:rPr>
-          <w:rFonts w:ascii="Times New Roman" w:cs="Times New Roman" w:eastAsia="Times New Roman" w:hAnsi="Times New Roman"/>
-          <w:sz w:val="24"/>
-          <w:szCs w:val="24"/>
-          <w:rtl w:val="0"/>
-        </w:rPr>
-        <w:t xml:space="preserve">Explanation of the problem Sequential</w:t>
-      </w:r>
-    </w:p>
-    <w:p>
-      <w:pPr>
-        <w:numPr>
-          <w:ilvl w:val="1"/>
-          <w:numId w:val="1"/>
-        </w:numPr>
-        <w:ind w:left="1440" w:hanging="360"/>
-        <w:rPr>
-          <w:rFonts w:ascii="Times New Roman" w:cs="Times New Roman" w:eastAsia="Times New Roman" w:hAnsi="Times New Roman"/>
-          <w:sz w:val="24"/>
-          <w:szCs w:val="24"/>
-        </w:rPr>
-      </w:pPr>
-      <w:r>
-        <w:rPr>
-          <w:rFonts w:ascii="Times New Roman" w:cs="Times New Roman" w:eastAsia="Times New Roman" w:hAnsi="Times New Roman"/>
-          <w:sz w:val="24"/>
-          <w:szCs w:val="24"/>
-          <w:rtl w:val="0"/>
-        </w:rPr>
-        <w:t xml:space="preserve">Explanation of how to parallelize the problem</w:t>
+          <w:u w:val="none"/>
+        </w:rPr>
+      </w:pPr>
+      <w:r>
+        <w:rPr>
+          <w:rFonts w:ascii="Times New Roman" w:cs="Times New Roman" w:eastAsia="Times New Roman" w:hAnsi="Times New Roman"/>
+          <w:sz w:val="24"/>
+          <w:szCs w:val="24"/>
+          <w:rtl w:val="0"/>
+        </w:rPr>
+        <w:t xml:space="preserve">Ignoring the race condition on the hist[]++</w:t>
+      </w:r>
+    </w:p>
+    <w:p>
+      <w:pPr>
+        <w:ind w:left="0" w:firstLine="0"/>
+        <w:rPr>
+          <w:rFonts w:ascii="Times New Roman" w:cs="Times New Roman" w:eastAsia="Times New Roman" w:hAnsi="Times New Roman"/>
+          <w:sz w:val="24"/>
+          <w:szCs w:val="24"/>
+        </w:rPr>
+      </w:pPr>
+      <w:r>
+        <w:rPr>
+          <w:rtl w:val="0"/>
+        </w:rPr>
       </w:r>
     </w:p>
     <w:p>
@@ -137,168 +480,17 @@
           <w:rFonts w:ascii="Times New Roman" w:cs="Times New Roman" w:eastAsia="Times New Roman" w:hAnsi="Times New Roman"/>
           <w:sz w:val="24"/>
           <w:szCs w:val="24"/>
-        </w:rPr>
-      </w:pPr>
-      <w:r>
-        <w:rPr>
-          <w:rFonts w:ascii="Times New Roman" w:cs="Times New Roman" w:eastAsia="Times New Roman" w:hAnsi="Times New Roman"/>
-          <w:sz w:val="24"/>
-          <w:szCs w:val="24"/>
-          <w:rtl w:val="0"/>
-        </w:rPr>
-        <w:t xml:space="preserve">Code is written in C</w:t>
-      </w:r>
-    </w:p>
-    <w:p>
-      <w:pPr>
-        <w:numPr>
-          <w:ilvl w:val="1"/>
-          <w:numId w:val="1"/>
-        </w:numPr>
-        <w:ind w:left="1440" w:hanging="360"/>
-        <w:rPr>
-          <w:rFonts w:ascii="Times New Roman" w:cs="Times New Roman" w:eastAsia="Times New Roman" w:hAnsi="Times New Roman"/>
-          <w:sz w:val="24"/>
-          <w:szCs w:val="24"/>
-        </w:rPr>
-      </w:pPr>
-      <w:r>
-        <w:rPr>
-          <w:rFonts w:ascii="Times New Roman" w:cs="Times New Roman" w:eastAsia="Times New Roman" w:hAnsi="Times New Roman"/>
-          <w:sz w:val="24"/>
-          <w:szCs w:val="24"/>
-          <w:rtl w:val="0"/>
-        </w:rPr>
-        <w:t xml:space="preserve">How to compile and run the code is explained directly on the slides with the command line compiler instruction</w:t>
-      </w:r>
-    </w:p>
-    <w:p>
-      <w:pPr>
-        <w:numPr>
-          <w:ilvl w:val="1"/>
-          <w:numId w:val="1"/>
-        </w:numPr>
-        <w:ind w:left="1440" w:hanging="360"/>
-        <w:rPr>
-          <w:rFonts w:ascii="Times New Roman" w:cs="Times New Roman" w:eastAsia="Times New Roman" w:hAnsi="Times New Roman"/>
-          <w:sz w:val="24"/>
-          <w:szCs w:val="24"/>
-        </w:rPr>
-      </w:pPr>
-      <w:r>
-        <w:rPr>
-          <w:rFonts w:ascii="Times New Roman" w:cs="Times New Roman" w:eastAsia="Times New Roman" w:hAnsi="Times New Roman"/>
-          <w:sz w:val="24"/>
-          <w:szCs w:val="24"/>
-          <w:rtl w:val="0"/>
-        </w:rPr>
-        <w:t xml:space="preserve">The environment used :CPU type, GPU type, OS , Compiler version (gcc, CUDA, MPI, OpenMP)</w:t>
-      </w:r>
-    </w:p>
-    <w:p>
-      <w:pPr>
-        <w:numPr>
-          <w:ilvl w:val="0"/>
-          <w:numId w:val="1"/>
-        </w:numPr>
-        <w:ind w:left="720" w:hanging="360"/>
-        <w:rPr>
-          <w:rFonts w:ascii="Times New Roman" w:cs="Times New Roman" w:eastAsia="Times New Roman" w:hAnsi="Times New Roman"/>
-          <w:sz w:val="24"/>
-          <w:szCs w:val="24"/>
-        </w:rPr>
-      </w:pPr>
-      <w:r>
-        <w:rPr>
-          <w:rFonts w:ascii="Times New Roman" w:cs="Times New Roman" w:eastAsia="Times New Roman" w:hAnsi="Times New Roman"/>
-          <w:sz w:val="24"/>
-          <w:szCs w:val="24"/>
-          <w:rtl w:val="0"/>
-        </w:rPr>
-        <w:t xml:space="preserve">(mp4) Video Lecture:</w:t>
-      </w:r>
-    </w:p>
-    <w:p>
-      <w:pPr>
-        <w:numPr>
-          <w:ilvl w:val="1"/>
-          <w:numId w:val="1"/>
-        </w:numPr>
-        <w:ind w:left="1440" w:hanging="360"/>
-        <w:rPr>
-          <w:rFonts w:ascii="Times New Roman" w:cs="Times New Roman" w:eastAsia="Times New Roman" w:hAnsi="Times New Roman"/>
-          <w:sz w:val="24"/>
-          <w:szCs w:val="24"/>
-        </w:rPr>
-      </w:pPr>
-      <w:r>
-        <w:rPr>
-          <w:rFonts w:ascii="Times New Roman" w:cs="Times New Roman" w:eastAsia="Times New Roman" w:hAnsi="Times New Roman"/>
-          <w:sz w:val="24"/>
-          <w:szCs w:val="24"/>
-          <w:rtl w:val="0"/>
-        </w:rPr>
-        <w:t xml:space="preserve">Narration of the slides</w:t>
-      </w:r>
-    </w:p>
-    <w:p>
-      <w:pPr>
-        <w:numPr>
-          <w:ilvl w:val="0"/>
-          <w:numId w:val="1"/>
-        </w:numPr>
-        <w:ind w:left="720" w:hanging="360"/>
-        <w:rPr>
-          <w:rFonts w:ascii="Times New Roman" w:cs="Times New Roman" w:eastAsia="Times New Roman" w:hAnsi="Times New Roman"/>
-          <w:sz w:val="24"/>
-          <w:szCs w:val="24"/>
-        </w:rPr>
-      </w:pPr>
-      <w:r>
-        <w:rPr>
-          <w:rFonts w:ascii="Times New Roman" w:cs="Times New Roman" w:eastAsia="Times New Roman" w:hAnsi="Times New Roman"/>
-          <w:sz w:val="24"/>
-          <w:szCs w:val="24"/>
-          <w:rtl w:val="0"/>
-        </w:rPr>
-        <w:t xml:space="preserve">Code:</w:t>
-      </w:r>
-    </w:p>
-    <w:p>
-      <w:pPr>
-        <w:numPr>
-          <w:ilvl w:val="1"/>
-          <w:numId w:val="1"/>
-        </w:numPr>
-        <w:ind w:left="1440" w:hanging="360"/>
-        <w:rPr>
-          <w:rFonts w:ascii="Times New Roman" w:cs="Times New Roman" w:eastAsia="Times New Roman" w:hAnsi="Times New Roman"/>
-          <w:sz w:val="24"/>
-          <w:szCs w:val="24"/>
-        </w:rPr>
-      </w:pPr>
-      <w:r>
-        <w:rPr>
-          <w:rFonts w:ascii="Times New Roman" w:cs="Times New Roman" w:eastAsia="Times New Roman" w:hAnsi="Times New Roman"/>
-          <w:sz w:val="24"/>
-          <w:szCs w:val="24"/>
-          <w:rtl w:val="0"/>
-        </w:rPr>
-        <w:t xml:space="preserve">Implementation of the example explained in the slides</w:t>
-      </w:r>
-    </w:p>
-    <w:p>
-      <w:pPr>
-        <w:rPr>
-          <w:rFonts w:ascii="Times New Roman" w:cs="Times New Roman" w:eastAsia="Times New Roman" w:hAnsi="Times New Roman"/>
-          <w:sz w:val="24"/>
-          <w:szCs w:val="24"/>
-        </w:rPr>
-      </w:pPr>
-      <w:r>
-        <w:rPr>
-          <w:rtl w:val="0"/>
-        </w:rPr>
+          <w:u w:val="none"/>
+        </w:rPr>
+      </w:pPr>
+      <w:r>
+        <w:rPr>
+          <w:rFonts w:ascii="Times New Roman" w:cs="Times New Roman" w:eastAsia="Times New Roman" w:hAnsi="Times New Roman"/>
+          <w:sz w:val="24"/>
+          <w:szCs w:val="24"/>
+          <w:rtl w:val="0"/>
+        </w:rPr>
+        <w:t xml:space="preserve">Confusing Shared and Global memory and try to access the shared memory array (only numberOfThreadsPerBlock wide-256) with the global threadId </w:t>
       </w:r>
     </w:p>
     <w:p>
@@ -436,8 +628,121 @@
       </w:rPr>
     </w:lvl>
   </w:abstractNum>
+  <w:abstractNum w:abstractNumId="2">
+    <w:lvl w:ilvl="0">
+      <w:start w:val="1"/>
+      <w:numFmt w:val="decimal"/>
+      <w:lvlText w:val="%1."/>
+      <w:lvlJc w:val="left"/>
+      <w:pPr>
+        <w:ind w:left="720" w:hanging="360"/>
+      </w:pPr>
+      <w:rPr>
+        <w:u w:val="none"/>
+      </w:rPr>
+    </w:lvl>
+    <w:lvl w:ilvl="1">
+      <w:start w:val="1"/>
+      <w:numFmt w:val="lowerLetter"/>
+      <w:lvlText w:val="%2."/>
+      <w:lvlJc w:val="left"/>
+      <w:pPr>
+        <w:ind w:left="1440" w:hanging="360"/>
+      </w:pPr>
+      <w:rPr>
+        <w:u w:val="none"/>
+      </w:rPr>
+    </w:lvl>
+    <w:lvl w:ilvl="2">
+      <w:start w:val="1"/>
+      <w:numFmt w:val="lowerRoman"/>
+      <w:lvlText w:val="%3."/>
+      <w:lvlJc w:val="right"/>
+      <w:pPr>
+        <w:ind w:left="2160" w:hanging="360"/>
+      </w:pPr>
+      <w:rPr>
+        <w:u w:val="none"/>
+      </w:rPr>
+    </w:lvl>
+    <w:lvl w:ilvl="3">
+      <w:start w:val="1"/>
+      <w:numFmt w:val="decimal"/>
+      <w:lvlText w:val="%4."/>
+      <w:lvlJc w:val="left"/>
+      <w:pPr>
+        <w:ind w:left="2880" w:hanging="360"/>
+      </w:pPr>
+      <w:rPr>
+        <w:u w:val="none"/>
+      </w:rPr>
+    </w:lvl>
+    <w:lvl w:ilvl="4">
+      <w:start w:val="1"/>
+      <w:numFmt w:val="lowerLetter"/>
+      <w:lvlText w:val="%5."/>
+      <w:lvlJc w:val="left"/>
+      <w:pPr>
+        <w:ind w:left="3600" w:hanging="360"/>
+      </w:pPr>
+      <w:rPr>
+        <w:u w:val="none"/>
+      </w:rPr>
+    </w:lvl>
+    <w:lvl w:ilvl="5">
+      <w:start w:val="1"/>
+      <w:numFmt w:val="lowerRoman"/>
+      <w:lvlText w:val="%6."/>
+      <w:lvlJc w:val="right"/>
+      <w:pPr>
+        <w:ind w:left="4320" w:hanging="360"/>
+      </w:pPr>
+      <w:rPr>
+        <w:u w:val="none"/>
+      </w:rPr>
+    </w:lvl>
+    <w:lvl w:ilvl="6">
+      <w:start w:val="1"/>
+      <w:numFmt w:val="decimal"/>
+      <w:lvlText w:val="%7."/>
+      <w:lvlJc w:val="left"/>
+      <w:pPr>
+        <w:ind w:left="5040" w:hanging="360"/>
+      </w:pPr>
+      <w:rPr>
+        <w:u w:val="none"/>
+      </w:rPr>
+    </w:lvl>
+    <w:lvl w:ilvl="7">
+      <w:start w:val="1"/>
+      <w:numFmt w:val="lowerLetter"/>
+      <w:lvlText w:val="%8."/>
+      <w:lvlJc w:val="left"/>
+      <w:pPr>
+        <w:ind w:left="5760" w:hanging="360"/>
+      </w:pPr>
+      <w:rPr>
+        <w:u w:val="none"/>
+      </w:rPr>
+    </w:lvl>
+    <w:lvl w:ilvl="8">
+      <w:start w:val="1"/>
+      <w:numFmt w:val="lowerRoman"/>
+      <w:lvlText w:val="%9."/>
+      <w:lvlJc w:val="right"/>
+      <w:pPr>
+        <w:ind w:left="6480" w:hanging="360"/>
+      </w:pPr>
+      <w:rPr>
+        <w:u w:val="none"/>
+      </w:rPr>
+    </w:lvl>
+  </w:abstractNum>
   <w:num w:numId="1">
     <w:abstractNumId w:val="1"/>
+  </w:num>
+  <w:num w:numId="2">
+    <w:abstractNumId w:val="2"/>
   </w:num>
 </w:numbering>
 </file>

</xml_diff>